<commit_message>
added filter contact - milestone 4 done
</commit_message>
<xml_diff>
--- a/Boolzapp con Vue.docx
+++ b/Boolzapp con Vue.docx
@@ -54,7 +54,6 @@
         </w:rPr>
         <w:t>R</w:t>
       </w:r>
-      <w:bookmarkStart w:id="1" w:name="_GoBack"/>
       <w:r>
         <w:rPr>
           <w:noProof/>
@@ -95,7 +94,6 @@
           </wp:inline>
         </w:drawing>
       </w:r>
-      <w:bookmarkEnd w:id="1"/>
     </w:p>
     <w:p>
       <w:pPr>
@@ -105,8 +103,8 @@
           <w:szCs w:val="32"/>
         </w:rPr>
       </w:pPr>
-      <w:bookmarkStart w:id="2" w:name="_cz8thyit03i7" w:colFirst="0" w:colLast="0"/>
-      <w:bookmarkEnd w:id="2"/>
+      <w:bookmarkStart w:id="1" w:name="_cz8thyit03i7" w:colFirst="0" w:colLast="0"/>
+      <w:bookmarkEnd w:id="1"/>
       <w:r>
         <w:t xml:space="preserve">Nome </w:t>
       </w:r>
@@ -134,8 +132,8 @@
       <w:pPr>
         <w:pStyle w:val="Titolo3"/>
       </w:pPr>
-      <w:bookmarkStart w:id="3" w:name="_i4psiqnazlwt" w:colFirst="0" w:colLast="0"/>
-      <w:bookmarkEnd w:id="3"/>
+      <w:bookmarkStart w:id="2" w:name="_i4psiqnazlwt" w:colFirst="0" w:colLast="0"/>
+      <w:bookmarkEnd w:id="2"/>
       <w:proofErr w:type="spellStart"/>
       <w:r>
         <w:t>Milestone</w:t>
@@ -183,8 +181,8 @@
       <w:pPr>
         <w:pStyle w:val="Titolo3"/>
       </w:pPr>
-      <w:bookmarkStart w:id="4" w:name="_ovaqnq2jt73r" w:colFirst="0" w:colLast="0"/>
-      <w:bookmarkEnd w:id="4"/>
+      <w:bookmarkStart w:id="3" w:name="_ovaqnq2jt73r" w:colFirst="0" w:colLast="0"/>
+      <w:bookmarkEnd w:id="3"/>
       <w:proofErr w:type="spellStart"/>
       <w:r>
         <w:t>Milestone</w:t>
@@ -208,10 +206,7 @@
         <w:t xml:space="preserve">Visualizzazione dinamica dei messaggi: </w:t>
       </w:r>
       <w:r>
-        <w:t>tramite la direttiva v-for, visualizzare tutti i messaggi relativi al contatto attiv</w:t>
-      </w:r>
-      <w:r>
-        <w:t>o all’interno del pannello della conversazione</w:t>
+        <w:t>tramite la direttiva v-for, visualizzare tutti i messaggi relativi al contatto attivo all’interno del pannello della conversazione</w:t>
       </w:r>
     </w:p>
     <w:p>
@@ -232,6 +227,10 @@
       </w:r>
     </w:p>
     <w:p/>
+    <w:p>
+      <w:bookmarkStart w:id="4" w:name="_GoBack"/>
+      <w:bookmarkEnd w:id="4"/>
+    </w:p>
     <w:p/>
     <w:p>
       <w:pPr>
@@ -292,10 +291,7 @@
       </w:r>
       <w:proofErr w:type="spellEnd"/>
       <w:r>
-        <w:t xml:space="preserve"> sopra, </w:t>
-      </w:r>
-      <w:r>
-        <w:t>come messaggio verde</w:t>
+        <w:t xml:space="preserve"> sopra, come messaggio verde</w:t>
       </w:r>
     </w:p>
     <w:p>
@@ -351,10 +347,7 @@
         <w:t xml:space="preserve">Ricerca utenti: </w:t>
       </w:r>
       <w:r>
-        <w:t>scrivendo qualcosa nell’input a sinistra, vengono visualizzati solo i c</w:t>
-      </w:r>
-      <w:r>
-        <w:t>ontatti il cui nome contiene le lettere inserite (es, Marco, Matteo Martina -&gt; Scrivo “mar” rimangono solo Marco e Martina)</w:t>
+        <w:t>scrivendo qualcosa nell’input a sinistra, vengono visualizzati solo i contatti il cui nome contiene le lettere inserite (es, Marco, Matteo Martina -&gt; Scrivo “mar” rimangono solo Marco e Martina)</w:t>
       </w:r>
     </w:p>
     <w:p>
@@ -389,10 +382,7 @@
         <w:t xml:space="preserve">Cancella messaggio: </w:t>
       </w:r>
       <w:r>
-        <w:t>cliccando sul messaggio appare un menu a tendina che permette di cancellare il messaggio</w:t>
-      </w:r>
-      <w:r>
-        <w:t xml:space="preserve"> selezionato</w:t>
+        <w:t>cliccando sul messaggio appare un menu a tendina che permette di cancellare il messaggio selezionato</w:t>
       </w:r>
     </w:p>
     <w:p>
@@ -500,10 +490,7 @@
         </w:numPr>
       </w:pPr>
       <w:r>
-        <w:t>I pulsanti e le icone possono non fu</w:t>
-      </w:r>
-      <w:r>
-        <w:t>nzionare (a parte l’invio del messaggio)</w:t>
+        <w:t>I pulsanti e le icone possono non funzionare (a parte l’invio del messaggio)</w:t>
       </w:r>
     </w:p>
     <w:p>
@@ -868,15 +855,7 @@
           <w:sz w:val="18"/>
           <w:szCs w:val="18"/>
         </w:rPr>
-        <w:t xml:space="preserve">  </w:t>
-      </w:r>
-      <w:r>
-        <w:rPr>
-          <w:rFonts w:ascii="Courier New" w:eastAsia="Courier New" w:hAnsi="Courier New" w:cs="Courier New"/>
-          <w:sz w:val="18"/>
-          <w:szCs w:val="18"/>
-        </w:rPr>
-        <w:t xml:space="preserve">          },</w:t>
+        <w:t xml:space="preserve">            },</w:t>
       </w:r>
     </w:p>
     <w:p>
@@ -1057,15 +1036,7 @@
           <w:sz w:val="18"/>
           <w:szCs w:val="18"/>
         </w:rPr>
-        <w:t>messa</w:t>
-      </w:r>
-      <w:r>
-        <w:rPr>
-          <w:rFonts w:ascii="Courier New" w:eastAsia="Courier New" w:hAnsi="Courier New" w:cs="Courier New"/>
-          <w:sz w:val="18"/>
-          <w:szCs w:val="18"/>
-        </w:rPr>
-        <w:t>ge</w:t>
+        <w:t>message</w:t>
       </w:r>
       <w:proofErr w:type="spellEnd"/>
       <w:r>
@@ -1578,15 +1549,7 @@
           <w:sz w:val="18"/>
           <w:szCs w:val="18"/>
         </w:rPr>
-        <w:t xml:space="preserve">           </w:t>
-      </w:r>
-      <w:r>
-        <w:rPr>
-          <w:rFonts w:ascii="Courier New" w:eastAsia="Courier New" w:hAnsi="Courier New" w:cs="Courier New"/>
-          <w:sz w:val="18"/>
-          <w:szCs w:val="18"/>
-        </w:rPr>
-        <w:t xml:space="preserve"> },</w:t>
+        <w:t xml:space="preserve">            },</w:t>
       </w:r>
     </w:p>
     <w:p>
@@ -2227,15 +2190,7 @@
           <w:sz w:val="18"/>
           <w:szCs w:val="18"/>
         </w:rPr>
-        <w:t xml:space="preserve">: 'Ah </w:t>
-      </w:r>
-      <w:r>
-        <w:rPr>
-          <w:rFonts w:ascii="Courier New" w:eastAsia="Courier New" w:hAnsi="Courier New" w:cs="Courier New"/>
-          <w:sz w:val="18"/>
-          <w:szCs w:val="18"/>
-        </w:rPr>
-        <w:t>scusa!',</w:t>
+        <w:t>: 'Ah scusa!',</w:t>
       </w:r>
     </w:p>
     <w:p>
@@ -2547,15 +2502,7 @@
           <w:sz w:val="18"/>
           <w:szCs w:val="18"/>
         </w:rPr>
-        <w:t xml:space="preserve">   </w:t>
-      </w:r>
-      <w:r>
-        <w:rPr>
-          <w:rFonts w:ascii="Courier New" w:eastAsia="Courier New" w:hAnsi="Courier New" w:cs="Courier New"/>
-          <w:sz w:val="18"/>
-          <w:szCs w:val="18"/>
-        </w:rPr>
-        <w:t xml:space="preserve">             </w:t>
+        <w:t xml:space="preserve">                </w:t>
       </w:r>
       <w:proofErr w:type="spellStart"/>
       <w:r>
@@ -2712,15 +2659,7 @@
           <w:sz w:val="18"/>
           <w:szCs w:val="18"/>
         </w:rPr>
-        <w:t xml:space="preserve">                status</w:t>
-      </w:r>
-      <w:r>
-        <w:rPr>
-          <w:rFonts w:ascii="Courier New" w:eastAsia="Courier New" w:hAnsi="Courier New" w:cs="Courier New"/>
-          <w:sz w:val="18"/>
-          <w:szCs w:val="18"/>
-        </w:rPr>
-        <w:t>: '</w:t>
+        <w:t xml:space="preserve">                status: '</w:t>
       </w:r>
       <w:proofErr w:type="spellStart"/>
       <w:r>
@@ -3224,15 +3163,7 @@
           <w:sz w:val="18"/>
           <w:szCs w:val="18"/>
         </w:rPr>
-        <w:t xml:space="preserve">   </w:t>
-      </w:r>
-      <w:r>
-        <w:rPr>
-          <w:rFonts w:ascii="Courier New" w:eastAsia="Courier New" w:hAnsi="Courier New" w:cs="Courier New"/>
-          <w:sz w:val="18"/>
-          <w:szCs w:val="18"/>
-        </w:rPr>
-        <w:t xml:space="preserve">         }</w:t>
+        <w:t xml:space="preserve">            }</w:t>
       </w:r>
     </w:p>
     <w:p>
@@ -3527,15 +3458,7 @@
           <w:sz w:val="18"/>
           <w:szCs w:val="18"/>
         </w:rPr>
-        <w:t xml:space="preserve">  </w:t>
-      </w:r>
-      <w:r>
-        <w:rPr>
-          <w:rFonts w:ascii="Courier New" w:eastAsia="Courier New" w:hAnsi="Courier New" w:cs="Courier New"/>
-          <w:sz w:val="18"/>
-          <w:szCs w:val="18"/>
-        </w:rPr>
-        <w:t xml:space="preserve">              status: '</w:t>
+        <w:t xml:space="preserve">                status: '</w:t>
       </w:r>
       <w:proofErr w:type="spellStart"/>
       <w:r>
@@ -4055,15 +3978,7 @@
           <w:sz w:val="18"/>
           <w:szCs w:val="18"/>
         </w:rPr>
-        <w:t xml:space="preserve">           </w:t>
-      </w:r>
-      <w:r>
-        <w:rPr>
-          <w:rFonts w:ascii="Courier New" w:eastAsia="Courier New" w:hAnsi="Courier New" w:cs="Courier New"/>
-          <w:sz w:val="18"/>
-          <w:szCs w:val="18"/>
-        </w:rPr>
-        <w:t xml:space="preserve">     date: '10/01/2020 15:30:55',</w:t>
+        <w:t xml:space="preserve">                date: '10/01/2020 15:30:55',</w:t>
       </w:r>
     </w:p>
     <w:p>
@@ -4662,15 +4577,7 @@
           <w:sz w:val="18"/>
           <w:szCs w:val="18"/>
         </w:rPr>
-        <w:t>m</w:t>
-      </w:r>
-      <w:r>
-        <w:rPr>
-          <w:rFonts w:ascii="Courier New" w:eastAsia="Courier New" w:hAnsi="Courier New" w:cs="Courier New"/>
-          <w:sz w:val="18"/>
-          <w:szCs w:val="18"/>
-        </w:rPr>
-        <w:t>essage</w:t>
+        <w:t>message</w:t>
       </w:r>
       <w:proofErr w:type="spellEnd"/>
       <w:r>
@@ -4886,15 +4793,7 @@
           <w:sz w:val="18"/>
           <w:szCs w:val="18"/>
         </w:rPr>
-        <w:t xml:space="preserve"> </w:t>
-      </w:r>
-      <w:r>
-        <w:rPr>
-          <w:rFonts w:ascii="Courier New" w:eastAsia="Courier New" w:hAnsi="Courier New" w:cs="Courier New"/>
-          <w:sz w:val="18"/>
-          <w:szCs w:val="18"/>
-        </w:rPr>
-        <w:t xml:space="preserve">   }</w:t>
+        <w:t xml:space="preserve">    }</w:t>
       </w:r>
     </w:p>
     <w:p>

</xml_diff>